<commit_message>
Adição do video apresentação, adicionado link do youtube
</commit_message>
<xml_diff>
--- a/PROJETO ADS - Faculdade Impacta.docx
+++ b/PROJETO ADS - Faculdade Impacta.docx
@@ -279,76 +279,67 @@
         </w:rPr>
         <w:br/>
       </w:r>
-      <w:proofErr w:type="gramStart"/>
       <w:r>
         <w:rPr>
           <w:rFonts w:ascii="Arial" w:hAnsi="Arial" w:cs="Arial"/>
           <w:b/>
           <w:bCs/>
         </w:rPr>
-        <w:t>GitHub  –</w:t>
-      </w:r>
-      <w:proofErr w:type="gramEnd"/>
+        <w:t xml:space="preserve">GitHub  – </w:t>
+      </w:r>
+      <w:r>
+        <w:rPr>
+          <w:rFonts w:ascii="Arial" w:hAnsi="Arial" w:cs="Arial"/>
+        </w:rPr>
+        <w:t>https://github.com/Deeee3go/PROJETO-ADS---PROJETO-DE-</w:t>
+      </w:r>
+      <w:proofErr w:type="spellStart"/>
+      <w:r>
+        <w:rPr>
+          <w:rFonts w:ascii="Arial" w:hAnsi="Arial" w:cs="Arial"/>
+        </w:rPr>
+        <w:t>SOFTWARE.git</w:t>
+      </w:r>
+      <w:proofErr w:type="spellEnd"/>
+      <w:r>
+        <w:rPr>
+          <w:rFonts w:ascii="Arial" w:hAnsi="Arial" w:cs="Arial"/>
+        </w:rPr>
+        <w:br/>
+      </w:r>
+      <w:proofErr w:type="spellStart"/>
       <w:r>
         <w:rPr>
           <w:rFonts w:ascii="Arial" w:hAnsi="Arial" w:cs="Arial"/>
           <w:b/>
           <w:bCs/>
         </w:rPr>
-        <w:t xml:space="preserve"> </w:t>
-      </w:r>
-      <w:r>
-        <w:rPr>
-          <w:rFonts w:ascii="Arial" w:hAnsi="Arial" w:cs="Arial"/>
-        </w:rPr>
-        <w:t>https://github.com/Deeee3go/PROJETO-ADS---PROJETO-DE-</w:t>
-      </w:r>
-      <w:proofErr w:type="spellStart"/>
-      <w:r>
-        <w:rPr>
-          <w:rFonts w:ascii="Arial" w:hAnsi="Arial" w:cs="Arial"/>
-        </w:rPr>
-        <w:t>SOFTWARE.git</w:t>
+        <w:t>Video</w:t>
       </w:r>
       <w:proofErr w:type="spellEnd"/>
-      <w:r>
-        <w:rPr>
-          <w:rFonts w:ascii="Arial" w:hAnsi="Arial" w:cs="Arial"/>
-        </w:rPr>
-        <w:br/>
-      </w:r>
-      <w:proofErr w:type="spellStart"/>
       <w:r>
         <w:rPr>
           <w:rFonts w:ascii="Arial" w:hAnsi="Arial" w:cs="Arial"/>
           <w:b/>
           <w:bCs/>
         </w:rPr>
-        <w:t>Video</w:t>
-      </w:r>
-      <w:proofErr w:type="spellEnd"/>
-      <w:r>
-        <w:rPr>
-          <w:rFonts w:ascii="Arial" w:hAnsi="Arial" w:cs="Arial"/>
-          <w:b/>
-          <w:bCs/>
-        </w:rPr>
         <w:t xml:space="preserve">  – </w:t>
       </w:r>
-      <w:proofErr w:type="spellStart"/>
-      <w:r>
-        <w:rPr>
-          <w:rFonts w:ascii="Arial" w:hAnsi="Arial" w:cs="Arial"/>
-        </w:rPr>
-        <w:t>youtub</w:t>
-      </w:r>
-      <w:r>
-        <w:rPr>
-          <w:rFonts w:ascii="Arial" w:hAnsi="Arial" w:cs="Arial"/>
-        </w:rPr>
-        <w:t>etatataatata</w:t>
-      </w:r>
-      <w:proofErr w:type="spellEnd"/>
+      <w:hyperlink r:id="rId4" w:history="1">
+        <w:r>
+          <w:rPr>
+            <w:rStyle w:val="Hyperlink"/>
+            <w:rFonts w:ascii="Arial" w:hAnsi="Arial" w:cs="Arial"/>
+          </w:rPr>
+          <w:t>https://youtu.be/c-fdJS-M7Es</w:t>
+        </w:r>
+      </w:hyperlink>
+      <w:r>
+        <w:rPr>
+          <w:rFonts w:ascii="Arial" w:hAnsi="Arial" w:cs="Arial"/>
+        </w:rPr>
+        <w:t xml:space="preserve">  (começa em 00:45)</w:t>
+      </w:r>
       <w:r>
         <w:rPr>
           <w:rFonts w:ascii="Arial" w:hAnsi="Arial" w:cs="Arial"/>
@@ -815,6 +806,29 @@
     <w:semiHidden/>
     <w:unhideWhenUsed/>
   </w:style>
+  <w:style w:type="character" w:styleId="Hyperlink">
+    <w:name w:val="Hyperlink"/>
+    <w:basedOn w:val="Fontepargpadro"/>
+    <w:uiPriority w:val="99"/>
+    <w:unhideWhenUsed/>
+    <w:rsid w:val="00DC16F2"/>
+    <w:rPr>
+      <w:color w:val="0563C1" w:themeColor="hyperlink"/>
+      <w:u w:val="single"/>
+    </w:rPr>
+  </w:style>
+  <w:style w:type="character" w:styleId="MenoPendente">
+    <w:name w:val="Unresolved Mention"/>
+    <w:basedOn w:val="Fontepargpadro"/>
+    <w:uiPriority w:val="99"/>
+    <w:semiHidden/>
+    <w:unhideWhenUsed/>
+    <w:rsid w:val="00DC16F2"/>
+    <w:rPr>
+      <w:color w:val="605E5C"/>
+      <w:shd w:val="clear" w:color="auto" w:fill="E1DFDD"/>
+    </w:rPr>
+  </w:style>
 </w:styles>
 </file>
 

</xml_diff>

<commit_message>
DashBoard interativo, carga de dados em CSV
</commit_message>
<xml_diff>
--- a/PROJETO ADS - Faculdade Impacta.docx
+++ b/PROJETO ADS - Faculdade Impacta.docx
@@ -63,21 +63,7 @@
         <w:rPr>
           <w:rFonts w:ascii="Arial" w:hAnsi="Arial" w:cs="Arial"/>
         </w:rPr>
-        <w:t xml:space="preserve">Análise e desenvolvimento de sistemas </w:t>
-      </w:r>
-      <w:proofErr w:type="gramStart"/>
-      <w:r>
-        <w:rPr>
-          <w:rFonts w:ascii="Arial" w:hAnsi="Arial" w:cs="Arial"/>
-        </w:rPr>
-        <w:t>-  EAD</w:t>
-      </w:r>
-      <w:proofErr w:type="gramEnd"/>
-      <w:r>
-        <w:rPr>
-          <w:rFonts w:ascii="Arial" w:hAnsi="Arial" w:cs="Arial"/>
-        </w:rPr>
-        <w:t xml:space="preserve"> – ADS</w:t>
+        <w:t>Análise e desenvolvimento de sistemas -  EAD – ADS</w:t>
       </w:r>
       <w:r>
         <w:rPr>
@@ -216,16 +202,15 @@
           <w:sz w:val="40"/>
           <w:szCs w:val="40"/>
         </w:rPr>
-        <w:t xml:space="preserve">Projeto de </w:t>
-      </w:r>
-      <w:proofErr w:type="gramStart"/>
+        <w:t xml:space="preserve">Projeto de Software </w:t>
+      </w:r>
       <w:r>
         <w:rPr>
           <w:rFonts w:ascii="Arial Black" w:hAnsi="Arial Black"/>
           <w:sz w:val="40"/>
           <w:szCs w:val="40"/>
         </w:rPr>
-        <w:t xml:space="preserve">Software </w:t>
+        <w:t xml:space="preserve"> – </w:t>
       </w:r>
       <w:r>
         <w:rPr>
@@ -233,23 +218,6 @@
           <w:sz w:val="40"/>
           <w:szCs w:val="40"/>
         </w:rPr>
-        <w:t xml:space="preserve"> –</w:t>
-      </w:r>
-      <w:proofErr w:type="gramEnd"/>
-      <w:r>
-        <w:rPr>
-          <w:rFonts w:ascii="Arial Black" w:hAnsi="Arial Black"/>
-          <w:sz w:val="40"/>
-          <w:szCs w:val="40"/>
-        </w:rPr>
-        <w:t xml:space="preserve"> </w:t>
-      </w:r>
-      <w:r>
-        <w:rPr>
-          <w:rFonts w:ascii="Arial Black" w:hAnsi="Arial Black"/>
-          <w:sz w:val="40"/>
-          <w:szCs w:val="40"/>
-        </w:rPr>
         <w:t>AC1</w:t>
       </w:r>
     </w:p>
@@ -323,7 +291,23 @@
           <w:b/>
           <w:bCs/>
         </w:rPr>
-        <w:t xml:space="preserve">  – </w:t>
+        <w:t xml:space="preserve"> </w:t>
+      </w:r>
+      <w:r>
+        <w:rPr>
+          <w:rFonts w:ascii="Arial" w:hAnsi="Arial" w:cs="Arial"/>
+          <w:b/>
+          <w:bCs/>
+        </w:rPr>
+        <w:t>AC1</w:t>
+      </w:r>
+      <w:r>
+        <w:rPr>
+          <w:rFonts w:ascii="Arial" w:hAnsi="Arial" w:cs="Arial"/>
+          <w:b/>
+          <w:bCs/>
+        </w:rPr>
+        <w:t xml:space="preserve"> – </w:t>
       </w:r>
       <w:hyperlink r:id="rId4" w:history="1">
         <w:r>
@@ -338,13 +322,87 @@
         <w:rPr>
           <w:rFonts w:ascii="Arial" w:hAnsi="Arial" w:cs="Arial"/>
         </w:rPr>
-        <w:t xml:space="preserve">  (começa em 00:45)</w:t>
+        <w:t xml:space="preserve">  </w:t>
+      </w:r>
+      <w:r>
+        <w:rPr>
+          <w:rFonts w:ascii="Arial" w:hAnsi="Arial" w:cs="Arial"/>
+          <w:b/>
+          <w:bCs/>
+        </w:rPr>
+        <w:t>entregue</w:t>
       </w:r>
       <w:r>
         <w:rPr>
           <w:rFonts w:ascii="Arial" w:hAnsi="Arial" w:cs="Arial"/>
         </w:rPr>
         <w:br/>
+      </w:r>
+      <w:proofErr w:type="spellStart"/>
+      <w:r>
+        <w:rPr>
+          <w:rFonts w:ascii="Arial" w:hAnsi="Arial" w:cs="Arial"/>
+          <w:b/>
+          <w:bCs/>
+        </w:rPr>
+        <w:t>Video</w:t>
+      </w:r>
+      <w:proofErr w:type="spellEnd"/>
+      <w:r>
+        <w:rPr>
+          <w:rFonts w:ascii="Arial" w:hAnsi="Arial" w:cs="Arial"/>
+          <w:b/>
+          <w:bCs/>
+        </w:rPr>
+        <w:t xml:space="preserve"> </w:t>
+      </w:r>
+      <w:r>
+        <w:rPr>
+          <w:rFonts w:ascii="Arial" w:hAnsi="Arial" w:cs="Arial"/>
+          <w:b/>
+          <w:bCs/>
+        </w:rPr>
+        <w:t>AC2</w:t>
+      </w:r>
+      <w:r>
+        <w:rPr>
+          <w:rFonts w:ascii="Arial" w:hAnsi="Arial" w:cs="Arial"/>
+          <w:b/>
+          <w:bCs/>
+        </w:rPr>
+        <w:t xml:space="preserve"> –</w:t>
+      </w:r>
+      <w:r>
+        <w:rPr>
+          <w:rFonts w:ascii="Arial" w:hAnsi="Arial" w:cs="Arial"/>
+          <w:b/>
+          <w:bCs/>
+        </w:rPr>
+        <w:t xml:space="preserve"> </w:t>
+      </w:r>
+      <w:hyperlink r:id="rId5" w:history="1">
+        <w:r>
+          <w:rPr>
+            <w:rStyle w:val="Hyperlink"/>
+            <w:rFonts w:ascii="Arial" w:hAnsi="Arial" w:cs="Arial"/>
+          </w:rPr>
+          <w:t>https://youtu.be/UAqONxKW_cE</w:t>
+        </w:r>
+      </w:hyperlink>
+      <w:r>
+        <w:rPr>
+          <w:rStyle w:val="Hyperlink"/>
+          <w:rFonts w:ascii="Arial" w:hAnsi="Arial" w:cs="Arial"/>
+        </w:rPr>
+        <w:t xml:space="preserve"> </w:t>
+      </w:r>
+      <w:r>
+        <w:rPr>
+          <w:rFonts w:ascii="Arial" w:hAnsi="Arial" w:cs="Arial"/>
+          <w:b/>
+          <w:bCs/>
+        </w:rPr>
+        <w:t>entregue</w:t>
       </w:r>
     </w:p>
     <w:p>

</xml_diff>

<commit_message>
Entrega do video apresentação.
</commit_message>
<xml_diff>
--- a/PROJETO ADS - Faculdade Impacta.docx
+++ b/PROJETO ADS - Faculdade Impacta.docx
@@ -63,7 +63,21 @@
         <w:rPr>
           <w:rFonts w:ascii="Arial" w:hAnsi="Arial" w:cs="Arial"/>
         </w:rPr>
-        <w:t>Análise e desenvolvimento de sistemas -  EAD – ADS</w:t>
+        <w:t xml:space="preserve">Análise e desenvolvimento de sistemas </w:t>
+      </w:r>
+      <w:proofErr w:type="gramStart"/>
+      <w:r>
+        <w:rPr>
+          <w:rFonts w:ascii="Arial" w:hAnsi="Arial" w:cs="Arial"/>
+        </w:rPr>
+        <w:t>-  EAD</w:t>
+      </w:r>
+      <w:proofErr w:type="gramEnd"/>
+      <w:r>
+        <w:rPr>
+          <w:rFonts w:ascii="Arial" w:hAnsi="Arial" w:cs="Arial"/>
+        </w:rPr>
+        <w:t xml:space="preserve"> – ADS</w:t>
       </w:r>
       <w:r>
         <w:rPr>
@@ -202,15 +216,33 @@
           <w:sz w:val="40"/>
           <w:szCs w:val="40"/>
         </w:rPr>
-        <w:t xml:space="preserve">Projeto de Software </w:t>
-      </w:r>
+        <w:t xml:space="preserve">Projeto de </w:t>
+      </w:r>
+      <w:proofErr w:type="gramStart"/>
       <w:r>
         <w:rPr>
           <w:rFonts w:ascii="Arial Black" w:hAnsi="Arial Black"/>
           <w:sz w:val="40"/>
           <w:szCs w:val="40"/>
         </w:rPr>
-        <w:t xml:space="preserve"> – </w:t>
+        <w:t xml:space="preserve">Software </w:t>
+      </w:r>
+      <w:r>
+        <w:rPr>
+          <w:rFonts w:ascii="Arial Black" w:hAnsi="Arial Black"/>
+          <w:sz w:val="40"/>
+          <w:szCs w:val="40"/>
+        </w:rPr>
+        <w:t xml:space="preserve"> –</w:t>
+      </w:r>
+      <w:proofErr w:type="gramEnd"/>
+      <w:r>
+        <w:rPr>
+          <w:rFonts w:ascii="Arial Black" w:hAnsi="Arial Black"/>
+          <w:sz w:val="40"/>
+          <w:szCs w:val="40"/>
+        </w:rPr>
+        <w:t xml:space="preserve"> </w:t>
       </w:r>
       <w:r>
         <w:rPr>
@@ -395,6 +427,88 @@
           <w:rFonts w:ascii="Arial" w:hAnsi="Arial" w:cs="Arial"/>
         </w:rPr>
         <w:t xml:space="preserve"> </w:t>
+      </w:r>
+      <w:r>
+        <w:rPr>
+          <w:rFonts w:ascii="Arial" w:hAnsi="Arial" w:cs="Arial"/>
+          <w:b/>
+          <w:bCs/>
+        </w:rPr>
+        <w:t>entregue</w:t>
+      </w:r>
+      <w:r>
+        <w:rPr>
+          <w:rFonts w:ascii="Arial" w:hAnsi="Arial" w:cs="Arial"/>
+          <w:b/>
+          <w:bCs/>
+        </w:rPr>
+        <w:br/>
+      </w:r>
+      <w:proofErr w:type="spellStart"/>
+      <w:r>
+        <w:rPr>
+          <w:rFonts w:ascii="Arial" w:hAnsi="Arial" w:cs="Arial"/>
+          <w:b/>
+          <w:bCs/>
+        </w:rPr>
+        <w:t>Video</w:t>
+      </w:r>
+      <w:proofErr w:type="spellEnd"/>
+      <w:r>
+        <w:rPr>
+          <w:rFonts w:ascii="Arial" w:hAnsi="Arial" w:cs="Arial"/>
+          <w:b/>
+          <w:bCs/>
+        </w:rPr>
+        <w:t xml:space="preserve"> </w:t>
+      </w:r>
+      <w:r>
+        <w:rPr>
+          <w:rFonts w:ascii="Arial" w:hAnsi="Arial" w:cs="Arial"/>
+          <w:b/>
+          <w:bCs/>
+        </w:rPr>
+        <w:t>AC</w:t>
+      </w:r>
+      <w:r>
+        <w:rPr>
+          <w:rFonts w:ascii="Arial" w:hAnsi="Arial" w:cs="Arial"/>
+          <w:b/>
+          <w:bCs/>
+        </w:rPr>
+        <w:t>3</w:t>
+      </w:r>
+      <w:r>
+        <w:rPr>
+          <w:rFonts w:ascii="Arial" w:hAnsi="Arial" w:cs="Arial"/>
+          <w:b/>
+          <w:bCs/>
+        </w:rPr>
+        <w:t xml:space="preserve"> –</w:t>
+      </w:r>
+      <w:r>
+        <w:rPr>
+          <w:rFonts w:ascii="Arial" w:hAnsi="Arial" w:cs="Arial"/>
+          <w:b/>
+          <w:bCs/>
+        </w:rPr>
+        <w:t xml:space="preserve"> </w:t>
+      </w:r>
+      <w:hyperlink r:id="rId6" w:history="1">
+        <w:r>
+          <w:rPr>
+            <w:rStyle w:val="Hyperlink"/>
+            <w:rFonts w:ascii="Arial" w:hAnsi="Arial" w:cs="Arial"/>
+          </w:rPr>
+          <w:t>https://youtu.be/LJs0ghmh-0c</w:t>
+        </w:r>
+      </w:hyperlink>
+      <w:r>
+        <w:rPr>
+          <w:rStyle w:val="Hyperlink"/>
+          <w:rFonts w:ascii="Arial" w:hAnsi="Arial" w:cs="Arial"/>
+        </w:rPr>
+        <w:t xml:space="preserve">  </w:t>
       </w:r>
       <w:r>
         <w:rPr>

</xml_diff>

<commit_message>
Entrega do projeto, parte final.
</commit_message>
<xml_diff>
--- a/PROJETO ADS - Faculdade Impacta.docx
+++ b/PROJETO ADS - Faculdade Impacta.docx
@@ -171,16 +171,14 @@
         </w:rPr>
         <w:br/>
       </w:r>
-      <w:proofErr w:type="spellStart"/>
-      <w:r>
-        <w:rPr>
-          <w:rFonts w:ascii="Arial" w:hAnsi="Arial" w:cs="Arial"/>
-          <w:b/>
-          <w:bCs/>
-        </w:rPr>
-        <w:t>Email</w:t>
-      </w:r>
-      <w:proofErr w:type="spellEnd"/>
+      <w:r>
+        <w:rPr>
+          <w:rFonts w:ascii="Arial" w:hAnsi="Arial" w:cs="Arial"/>
+          <w:b/>
+          <w:bCs/>
+        </w:rPr>
+        <w:t>E-mail</w:t>
+      </w:r>
       <w:r>
         <w:rPr>
           <w:rFonts w:ascii="Arial" w:hAnsi="Arial" w:cs="Arial"/>
@@ -250,7 +248,7 @@
           <w:sz w:val="40"/>
           <w:szCs w:val="40"/>
         </w:rPr>
-        <w:t>AC1</w:t>
+        <w:t>PROVA</w:t>
       </w:r>
     </w:p>
     <w:p>
@@ -267,12 +265,162 @@
         </w:rPr>
         <w:t xml:space="preserve">Board do Projeto – </w:t>
       </w:r>
-      <w:r>
-        <w:rPr>
-          <w:rFonts w:ascii="Arial" w:hAnsi="Arial" w:cs="Arial"/>
-        </w:rPr>
-        <w:t>https://trello.com/b/I9bNC5CN</w:t>
-      </w:r>
+      <w:hyperlink r:id="rId4" w:history="1">
+        <w:r>
+          <w:rPr>
+            <w:rStyle w:val="Hyperlink"/>
+            <w:rFonts w:ascii="Arial" w:hAnsi="Arial" w:cs="Arial"/>
+          </w:rPr>
+          <w:t>https://trello.com/b/I9bNC5CN</w:t>
+        </w:r>
+      </w:hyperlink>
+    </w:p>
+    <w:p>
+      <w:pPr>
+        <w:rPr>
+          <w:rFonts w:ascii="Arial" w:hAnsi="Arial" w:cs="Arial"/>
+          <w:color w:val="2E74B5" w:themeColor="accent5" w:themeShade="BF"/>
+          <w:u w:val="single"/>
+        </w:rPr>
+      </w:pPr>
+      <w:r>
+        <w:rPr>
+          <w:rFonts w:ascii="Arial" w:hAnsi="Arial" w:cs="Arial"/>
+          <w:b/>
+          <w:bCs/>
+        </w:rPr>
+        <w:t xml:space="preserve">Diagramas do projeto </w:t>
+      </w:r>
+      <w:proofErr w:type="spellStart"/>
+      <w:r>
+        <w:rPr>
+          <w:rFonts w:ascii="Arial" w:hAnsi="Arial" w:cs="Arial"/>
+          <w:b/>
+          <w:bCs/>
+        </w:rPr>
+        <w:t>Lucid</w:t>
+      </w:r>
+      <w:proofErr w:type="spellEnd"/>
+      <w:r>
+        <w:rPr>
+          <w:rFonts w:ascii="Arial" w:hAnsi="Arial" w:cs="Arial"/>
+        </w:rPr>
+        <w:t xml:space="preserve"> - </w:t>
+      </w:r>
+      <w:hyperlink r:id="rId5" w:history="1">
+        <w:r>
+          <w:rPr>
+            <w:rStyle w:val="Hyperlink"/>
+            <w:rFonts w:ascii="Arial" w:hAnsi="Arial" w:cs="Arial"/>
+            <w:color w:val="0070C0"/>
+          </w:rPr>
+          <w:t>https://lucid.app/lucidchart/e81e9c6c-5f80-4b81-b584-644e619a71e0/edit?invitationId=inv_49038b85-2171-4aa1-bfda-4a7624d522ef</w:t>
+        </w:r>
+      </w:hyperlink>
+    </w:p>
+    <w:p>
+      <w:pPr>
+        <w:rPr>
+          <w:rFonts w:ascii="Arial" w:hAnsi="Arial" w:cs="Arial"/>
+          <w:lang w:val="en-US"/>
+        </w:rPr>
+      </w:pPr>
+      <w:proofErr w:type="gramStart"/>
+      <w:r>
+        <w:rPr>
+          <w:rFonts w:ascii="Arial" w:hAnsi="Arial" w:cs="Arial"/>
+          <w:b/>
+          <w:bCs/>
+          <w:lang w:val="en-US"/>
+        </w:rPr>
+        <w:t>GitHub  –</w:t>
+      </w:r>
+      <w:proofErr w:type="gramEnd"/>
+      <w:r>
+        <w:rPr>
+          <w:rFonts w:ascii="Arial" w:hAnsi="Arial" w:cs="Arial"/>
+          <w:b/>
+          <w:bCs/>
+          <w:lang w:val="en-US"/>
+        </w:rPr>
+        <w:t xml:space="preserve"> </w:t>
+      </w:r>
+      <w:hyperlink r:id="rId6" w:history="1">
+        <w:r>
+          <w:rPr>
+            <w:rStyle w:val="Hyperlink"/>
+            <w:rFonts w:ascii="Arial" w:hAnsi="Arial" w:cs="Arial"/>
+            <w:lang w:val="en-US"/>
+          </w:rPr>
+          <w:t>https://github.com/Deeee3go/PROJETO-ADS---PROJETO-DE-</w:t>
+        </w:r>
+        <w:proofErr w:type="spellStart"/>
+        <w:r>
+          <w:rPr>
+            <w:rStyle w:val="Hyperlink"/>
+            <w:rFonts w:ascii="Arial" w:hAnsi="Arial" w:cs="Arial"/>
+            <w:lang w:val="en-US"/>
+          </w:rPr>
+          <w:t>SOFTWARE.git</w:t>
+        </w:r>
+        <w:proofErr w:type="spellEnd"/>
+      </w:hyperlink>
+    </w:p>
+    <w:p>
+      <w:pPr>
+        <w:rPr>
+          <w:rFonts w:ascii="Arial" w:hAnsi="Arial" w:cs="Arial"/>
+          <w:color w:val="2E74B5" w:themeColor="accent5" w:themeShade="BF"/>
+          <w:u w:val="single"/>
+        </w:rPr>
+      </w:pPr>
+      <w:r>
+        <w:rPr>
+          <w:rFonts w:ascii="Arial" w:hAnsi="Arial" w:cs="Arial"/>
+          <w:b/>
+          <w:bCs/>
+        </w:rPr>
+        <w:t>Dashboard P</w:t>
+      </w:r>
+      <w:r>
+        <w:rPr>
+          <w:rFonts w:ascii="Arial" w:hAnsi="Arial" w:cs="Arial"/>
+          <w:b/>
+          <w:bCs/>
+        </w:rPr>
+        <w:t>ú</w:t>
+      </w:r>
+      <w:r>
+        <w:rPr>
+          <w:rFonts w:ascii="Arial" w:hAnsi="Arial" w:cs="Arial"/>
+          <w:b/>
+          <w:bCs/>
+        </w:rPr>
+        <w:t xml:space="preserve">blico </w:t>
+      </w:r>
+      <w:r>
+        <w:rPr>
+          <w:rFonts w:ascii="Arial" w:hAnsi="Arial" w:cs="Arial"/>
+          <w:b/>
+          <w:bCs/>
+        </w:rPr>
+        <w:t>–</w:t>
+      </w:r>
+      <w:r>
+        <w:rPr>
+          <w:rFonts w:ascii="Arial" w:hAnsi="Arial" w:cs="Arial"/>
+          <w:color w:val="2E74B5" w:themeColor="accent5" w:themeShade="BF"/>
+          <w:u w:val="single"/>
+        </w:rPr>
+        <w:t>https://public.tableau.com/app/profile/diego.carvalho2686/viz/ProjetodeconclusoADS-DashBoarddeGastosParlamentardeDeputados/StoryDeputados-GastosePerfil#1</w:t>
+      </w:r>
+    </w:p>
+    <w:p>
+      <w:pPr>
+        <w:rPr>
+          <w:rFonts w:ascii="Arial" w:hAnsi="Arial" w:cs="Arial"/>
+        </w:rPr>
+      </w:pPr>
       <w:r>
         <w:rPr>
           <w:rFonts w:ascii="Arial" w:hAnsi="Arial" w:cs="Arial"/>
@@ -285,38 +433,8 @@
           <w:b/>
           <w:bCs/>
         </w:rPr>
-        <w:t xml:space="preserve">GitHub  – </w:t>
-      </w:r>
-      <w:r>
-        <w:rPr>
-          <w:rFonts w:ascii="Arial" w:hAnsi="Arial" w:cs="Arial"/>
-        </w:rPr>
-        <w:t>https://github.com/Deeee3go/PROJETO-ADS---PROJETO-DE-</w:t>
-      </w:r>
-      <w:proofErr w:type="spellStart"/>
-      <w:r>
-        <w:rPr>
-          <w:rFonts w:ascii="Arial" w:hAnsi="Arial" w:cs="Arial"/>
-        </w:rPr>
-        <w:t>SOFTWARE.git</w:t>
-      </w:r>
-      <w:proofErr w:type="spellEnd"/>
-      <w:r>
-        <w:rPr>
-          <w:rFonts w:ascii="Arial" w:hAnsi="Arial" w:cs="Arial"/>
-        </w:rPr>
-        <w:br/>
-      </w:r>
-      <w:proofErr w:type="spellStart"/>
-      <w:r>
-        <w:rPr>
-          <w:rFonts w:ascii="Arial" w:hAnsi="Arial" w:cs="Arial"/>
-          <w:b/>
-          <w:bCs/>
-        </w:rPr>
-        <w:t>Video</w:t>
-      </w:r>
-      <w:proofErr w:type="spellEnd"/>
+        <w:t>Vídeo</w:t>
+      </w:r>
       <w:r>
         <w:rPr>
           <w:rFonts w:ascii="Arial" w:hAnsi="Arial" w:cs="Arial"/>
@@ -341,7 +459,7 @@
         </w:rPr>
         <w:t xml:space="preserve"> – </w:t>
       </w:r>
-      <w:hyperlink r:id="rId4" w:history="1">
+      <w:hyperlink r:id="rId7" w:history="1">
         <w:r>
           <w:rPr>
             <w:rStyle w:val="Hyperlink"/>
@@ -370,16 +488,14 @@
         </w:rPr>
         <w:br/>
       </w:r>
-      <w:proofErr w:type="spellStart"/>
-      <w:r>
-        <w:rPr>
-          <w:rFonts w:ascii="Arial" w:hAnsi="Arial" w:cs="Arial"/>
-          <w:b/>
-          <w:bCs/>
-        </w:rPr>
-        <w:t>Video</w:t>
-      </w:r>
-      <w:proofErr w:type="spellEnd"/>
+      <w:r>
+        <w:rPr>
+          <w:rFonts w:ascii="Arial" w:hAnsi="Arial" w:cs="Arial"/>
+          <w:b/>
+          <w:bCs/>
+        </w:rPr>
+        <w:t>Vídeo</w:t>
+      </w:r>
       <w:r>
         <w:rPr>
           <w:rFonts w:ascii="Arial" w:hAnsi="Arial" w:cs="Arial"/>
@@ -412,7 +528,7 @@
         </w:rPr>
         <w:t xml:space="preserve"> </w:t>
       </w:r>
-      <w:hyperlink r:id="rId5" w:history="1">
+      <w:hyperlink r:id="rId8" w:history="1">
         <w:r>
           <w:rPr>
             <w:rStyle w:val="Hyperlink"/>
@@ -444,16 +560,14 @@
         </w:rPr>
         <w:br/>
       </w:r>
-      <w:proofErr w:type="spellStart"/>
-      <w:r>
-        <w:rPr>
-          <w:rFonts w:ascii="Arial" w:hAnsi="Arial" w:cs="Arial"/>
-          <w:b/>
-          <w:bCs/>
-        </w:rPr>
-        <w:t>Video</w:t>
-      </w:r>
-      <w:proofErr w:type="spellEnd"/>
+      <w:r>
+        <w:rPr>
+          <w:rFonts w:ascii="Arial" w:hAnsi="Arial" w:cs="Arial"/>
+          <w:b/>
+          <w:bCs/>
+        </w:rPr>
+        <w:t>Vídeo</w:t>
+      </w:r>
       <w:r>
         <w:rPr>
           <w:rFonts w:ascii="Arial" w:hAnsi="Arial" w:cs="Arial"/>
@@ -468,15 +582,7 @@
           <w:b/>
           <w:bCs/>
         </w:rPr>
-        <w:t>AC</w:t>
-      </w:r>
-      <w:r>
-        <w:rPr>
-          <w:rFonts w:ascii="Arial" w:hAnsi="Arial" w:cs="Arial"/>
-          <w:b/>
-          <w:bCs/>
-        </w:rPr>
-        <w:t>3</w:t>
+        <w:t>AC3</w:t>
       </w:r>
       <w:r>
         <w:rPr>
@@ -494,7 +600,7 @@
         </w:rPr>
         <w:t xml:space="preserve"> </w:t>
       </w:r>
-      <w:hyperlink r:id="rId6" w:history="1">
+      <w:hyperlink r:id="rId9" w:history="1">
         <w:r>
           <w:rPr>
             <w:rStyle w:val="Hyperlink"/>
@@ -518,13 +624,85 @@
         </w:rPr>
         <w:t>entregue</w:t>
       </w:r>
-    </w:p>
-    <w:p>
-      <w:pPr>
-        <w:rPr>
-          <w:rFonts w:ascii="Arial" w:hAnsi="Arial" w:cs="Arial"/>
-        </w:rPr>
-      </w:pPr>
+      <w:r>
+        <w:rPr>
+          <w:rFonts w:ascii="Arial" w:hAnsi="Arial" w:cs="Arial"/>
+        </w:rPr>
+        <w:br/>
+      </w:r>
+      <w:r>
+        <w:rPr>
+          <w:rFonts w:ascii="Arial" w:hAnsi="Arial" w:cs="Arial"/>
+          <w:b/>
+          <w:bCs/>
+        </w:rPr>
+        <w:t>Vídeo</w:t>
+      </w:r>
+      <w:r>
+        <w:rPr>
+          <w:rFonts w:ascii="Arial" w:hAnsi="Arial" w:cs="Arial"/>
+          <w:b/>
+          <w:bCs/>
+        </w:rPr>
+        <w:t xml:space="preserve"> </w:t>
+      </w:r>
+      <w:r>
+        <w:rPr>
+          <w:rFonts w:ascii="Arial" w:hAnsi="Arial" w:cs="Arial"/>
+          <w:b/>
+          <w:bCs/>
+        </w:rPr>
+        <w:t>AC</w:t>
+      </w:r>
+      <w:r>
+        <w:rPr>
+          <w:rFonts w:ascii="Arial" w:hAnsi="Arial" w:cs="Arial"/>
+          <w:b/>
+          <w:bCs/>
+        </w:rPr>
+        <w:t>4/Prova</w:t>
+      </w:r>
+      <w:r>
+        <w:rPr>
+          <w:rFonts w:ascii="Arial" w:hAnsi="Arial" w:cs="Arial"/>
+          <w:b/>
+          <w:bCs/>
+        </w:rPr>
+        <w:t xml:space="preserve"> –</w:t>
+      </w:r>
+      <w:r>
+        <w:rPr>
+          <w:rFonts w:ascii="Arial" w:hAnsi="Arial" w:cs="Arial"/>
+          <w:b/>
+          <w:bCs/>
+        </w:rPr>
+        <w:t xml:space="preserve"> </w:t>
+      </w:r>
+      <w:hyperlink r:id="rId10" w:history="1">
+        <w:r>
+          <w:rPr>
+            <w:rStyle w:val="Hyperlink"/>
+            <w:rFonts w:ascii="Arial" w:hAnsi="Arial" w:cs="Arial"/>
+          </w:rPr>
+          <w:t>https://youtu.be/cSuXOLraBOM</w:t>
+        </w:r>
+      </w:hyperlink>
+      <w:r>
+        <w:rPr>
+          <w:rFonts w:ascii="Arial" w:hAnsi="Arial" w:cs="Arial"/>
+          <w:color w:val="0070C0"/>
+          <w:u w:val="single"/>
+        </w:rPr>
+        <w:t xml:space="preserve"> </w:t>
+      </w:r>
+      <w:r>
+        <w:rPr>
+          <w:rFonts w:ascii="Arial" w:hAnsi="Arial" w:cs="Arial"/>
+          <w:b/>
+          <w:bCs/>
+        </w:rPr>
+        <w:t>entregue</w:t>
+      </w:r>
     </w:p>
     <w:p>
       <w:pPr>
@@ -954,7 +1132,6 @@
   <w:style w:type="character" w:default="1" w:styleId="Fontepargpadro">
     <w:name w:val="Default Paragraph Font"/>
     <w:uiPriority w:val="1"/>
-    <w:semiHidden/>
     <w:unhideWhenUsed/>
   </w:style>
   <w:style w:type="table" w:default="1" w:styleId="Tabelanormal">

</xml_diff>